<commit_message>
Handle non-ascii characters in citations with joining span tags
</commit_message>
<xml_diff>
--- a/tests/test-data/citations.docx
+++ b/tests/test-data/citations.docx
@@ -7,13 +7,34 @@
         <w:t>A c</w:t>
       </w:r>
       <w:r>
-        <w:t xml:space="preserve">laim </w:t>
+        <w:t>laim</w:t>
+      </w:r>
+      <w:r>
+        <w:t xml:space="preserve"> </w:t>
       </w:r>
       <w:r>
         <w:fldChar w:fldCharType="begin"/>
       </w:r>
       <w:r>
-        <w:instrText xml:space="preserve"> ADDIN ZOTERO_ITEM CSL_CITATION {"citationID":"RrR5KrBF","properties":{"formattedCitation":"(Hall 2013)","plainCitation":"(Hall 2013)","noteIndex":0},"citationItems":[{"id":6,"uris":["http://zotero.org/users/local/bv74ArEQ/items/T85IN2TY"],"itemData":{"id":6,"type":"book","abstract":"Responding to the growth of digital products and the commercial imperative to build new digital businesses, The Business of Digital Publishing offers a comprehensive introduction to the development of digital products in the book and journal industries.\n\nThis textbook provides background to the main technological development that have influenced the growth of digital publishing, introducing students to the key terms and concepts that make digital publishing possible.\n\nExploring four key publishing sectors: professional reference, academic, education and consumer, this book explains the context for the digital developments in each area and looks at the growth of new business models and the future challenges faced by each sector.\n\nIt also addresses the key issues that face the industry as a whole, outlining current debates, such as pricing and copyright, and exploring their impact on the industry through relevant case studies.\n\nThe Business of Digital Publishing is an invaluable resource for any publishing student looking for a starting point from which to explore the world of digital publishing.","ISBN":"9780415507318","number-of-pages":"194","publisher":"Routledge","title":"The Business of Digital Publishing: An Introduction to the Digital Book and Journal Industries","title-short":"The Business of Digital Publishing","author":[{"family":"Hall","given":"Frania"}],"issued":{"date-parts":[["2013",6,17]]}}}],"schema":"https://github.com/citation-style-language/schema/raw/master/csl-citation.json"} </w:instrText>
+        <w:instrText xml:space="preserve"> ADDIN ZOTERO_ITEM CSL_CITATION {"citationID":"JD1LV6TM","properties":{"formattedCitation":"(see Ce 2023)","plainCitation":"(see Ce 2023)","noteIndex":0},"citationItems":[{"id":41,"uris":["http://zotero.org/users/local/bv74ArEQ/items/D2ZHM7Z4"],"itemData":{"id":41,"type":"book","collection-title":"UTF-16 Enjoyers","event-place":"</w:instrText>
+      </w:r>
+      <w:r>
+        <w:rPr>
+          <w:rFonts w:ascii="Malgun Gothic" w:eastAsia="Malgun Gothic" w:hAnsi="Malgun Gothic" w:cs="Malgun Gothic" w:hint="eastAsia"/>
+        </w:rPr>
+        <w:instrText>안돌이지돌이다래미한숨바우</w:instrText>
+      </w:r>
+      <w:r>
+        <w:instrText>","publisher-place":"</w:instrText>
+      </w:r>
+      <w:r>
+        <w:rPr>
+          <w:rFonts w:ascii="Malgun Gothic" w:eastAsia="Malgun Gothic" w:hAnsi="Malgun Gothic" w:cs="Malgun Gothic" w:hint="eastAsia"/>
+        </w:rPr>
+        <w:instrText>안돌이지돌이다래미한숨바우</w:instrText>
+      </w:r>
+      <w:r>
+        <w:instrText xml:space="preserve">","title":"Zażółć gęślą jaźń","author":[{"family":"Ce","given":"Abe"}],"issued":{"date-parts":[["2023",1,1]]}},"label":"page","prefix":"see"}],"schema":"https://github.com/citation-style-language/schema/raw/master/csl-citation.json"} </w:instrText>
       </w:r>
       <w:r>
         <w:fldChar w:fldCharType="separate"/>
@@ -22,7 +43,28 @@
         <w:rPr>
           <w:rFonts w:ascii="Calibri" w:hAnsi="Calibri" w:cs="Calibri"/>
         </w:rPr>
-        <w:t>(Hall 2013)</w:t>
+        <w:t>(see Ce 2023)</w:t>
+      </w:r>
+      <w:r>
+        <w:fldChar w:fldCharType="end"/>
+      </w:r>
+      <w:r>
+        <w:t xml:space="preserve">, 2nd claim </w:t>
+      </w:r>
+      <w:r>
+        <w:fldChar w:fldCharType="begin"/>
+      </w:r>
+      <w:r>
+        <w:instrText xml:space="preserve"> ADDIN ZOTERO_ITEM CSL_CITATION {"citationID":"MwLqXJNB","properties":{"formattedCitation":"(Ce 2010)","plainCitation":"(Ce 2010)","noteIndex":0},"citationItems":[{"id":43,"uris":["http://zotero.org/users/local/bv74ArEQ/items/8ANM4ZRU"],"itemData":{"id":43,"type":"chapter","container-title":"We all agree","publisher":"Like Minded Publ","title":"I disagree","author":[{"family":"Ce","given":"Abe"}],"issued":{"date-parts":[["2010",12,31]]}}}],"schema":"https://github.com/citation-style-language/schema/raw/master/csl-citation.json"} </w:instrText>
+      </w:r>
+      <w:r>
+        <w:fldChar w:fldCharType="separate"/>
+      </w:r>
+      <w:r>
+        <w:rPr>
+          <w:rFonts w:ascii="Calibri" w:hAnsi="Calibri" w:cs="Calibri"/>
+        </w:rPr>
+        <w:t>(Ce 2010)</w:t>
       </w:r>
       <w:r>
         <w:fldChar w:fldCharType="end"/>
@@ -40,6 +82,56 @@
     </w:sectPr>
   </w:body>
 </w:document>
+</file>
+
+<file path=word/endnotes.xml><?xml version="1.0" encoding="utf-8"?>
+<w:endnotes xmlns:wpc="http://schemas.microsoft.com/office/word/2010/wordprocessingCanvas" xmlns:cx="http://schemas.microsoft.com/office/drawing/2014/chartex" xmlns:cx1="http://schemas.microsoft.com/office/drawing/2015/9/8/chartex" xmlns:cx2="http://schemas.microsoft.com/office/drawing/2015/10/21/chartex" xmlns:cx3="http://schemas.microsoft.com/office/drawing/2016/5/9/chartex" xmlns:cx4="http://schemas.microsoft.com/office/drawing/2016/5/10/chartex" xmlns:cx5="http://schemas.microsoft.com/office/drawing/2016/5/11/chartex" xmlns:cx6="http://schemas.microsoft.com/office/drawing/2016/5/12/chartex" xmlns:cx7="http://schemas.microsoft.com/office/drawing/2016/5/13/chartex" xmlns:cx8="http://schemas.microsoft.com/office/drawing/2016/5/14/chartex" xmlns:mc="http://schemas.openxmlformats.org/markup-compatibility/2006" xmlns:aink="http://schemas.microsoft.com/office/drawing/2016/ink" xmlns:am3d="http://schemas.microsoft.com/office/drawing/2017/model3d" xmlns:o="urn:schemas-microsoft-com:office:office" xmlns:oel="http://schemas.microsoft.com/office/2019/extlst" xmlns:r="http://schemas.openxmlformats.org/officeDocument/2006/relationships" xmlns:m="http://schemas.openxmlformats.org/officeDocument/2006/math" xmlns:v="urn:schemas-microsoft-com:vml" xmlns:wp14="http://schemas.microsoft.com/office/word/2010/wordprocessingDrawing" xmlns:wp="http://schemas.openxmlformats.org/drawingml/2006/wordprocessingDrawing" xmlns:w10="urn:schemas-microsoft-com:office:word" xmlns:w="http://schemas.openxmlformats.org/wordprocessingml/2006/main" xmlns:w14="http://schemas.microsoft.com/office/word/2010/wordml" xmlns:w15="http://schemas.microsoft.com/office/word/2012/wordml" xmlns:w16cex="http://schemas.microsoft.com/office/word/2018/wordml/cex" xmlns:w16cid="http://schemas.microsoft.com/office/word/2016/wordml/cid" xmlns:w16="http://schemas.microsoft.com/office/word/2018/wordml" xmlns:w16sdtdh="http://schemas.microsoft.com/office/word/2020/wordml/sdtdatahash" xmlns:w16se="http://schemas.microsoft.com/office/word/2015/wordml/symex" xmlns:wpg="http://schemas.microsoft.com/office/word/2010/wordprocessingGroup" xmlns:wpi="http://schemas.microsoft.com/office/word/2010/wordprocessingInk" xmlns:wne="http://schemas.microsoft.com/office/word/2006/wordml" xmlns:wps="http://schemas.microsoft.com/office/word/2010/wordprocessingShape" mc:Ignorable="w14 w15 w16se w16cid w16 w16cex w16sdtdh wp14">
+  <w:endnote w:type="separator" w:id="-1">
+    <w:p>
+      <w:pPr>
+        <w:spacing w:after="0" w:line="240" w:lineRule="auto"/>
+      </w:pPr>
+      <w:r>
+        <w:separator/>
+      </w:r>
+    </w:p>
+  </w:endnote>
+  <w:endnote w:type="continuationSeparator" w:id="0">
+    <w:p>
+      <w:pPr>
+        <w:spacing w:after="0" w:line="240" w:lineRule="auto"/>
+      </w:pPr>
+      <w:r>
+        <w:continuationSeparator/>
+      </w:r>
+    </w:p>
+  </w:endnote>
+</w:endnotes>
+</file>
+
+<file path=word/footnotes.xml><?xml version="1.0" encoding="utf-8"?>
+<w:footnotes xmlns:wpc="http://schemas.microsoft.com/office/word/2010/wordprocessingCanvas" xmlns:cx="http://schemas.microsoft.com/office/drawing/2014/chartex" xmlns:cx1="http://schemas.microsoft.com/office/drawing/2015/9/8/chartex" xmlns:cx2="http://schemas.microsoft.com/office/drawing/2015/10/21/chartex" xmlns:cx3="http://schemas.microsoft.com/office/drawing/2016/5/9/chartex" xmlns:cx4="http://schemas.microsoft.com/office/drawing/2016/5/10/chartex" xmlns:cx5="http://schemas.microsoft.com/office/drawing/2016/5/11/chartex" xmlns:cx6="http://schemas.microsoft.com/office/drawing/2016/5/12/chartex" xmlns:cx7="http://schemas.microsoft.com/office/drawing/2016/5/13/chartex" xmlns:cx8="http://schemas.microsoft.com/office/drawing/2016/5/14/chartex" xmlns:mc="http://schemas.openxmlformats.org/markup-compatibility/2006" xmlns:aink="http://schemas.microsoft.com/office/drawing/2016/ink" xmlns:am3d="http://schemas.microsoft.com/office/drawing/2017/model3d" xmlns:o="urn:schemas-microsoft-com:office:office" xmlns:oel="http://schemas.microsoft.com/office/2019/extlst" xmlns:r="http://schemas.openxmlformats.org/officeDocument/2006/relationships" xmlns:m="http://schemas.openxmlformats.org/officeDocument/2006/math" xmlns:v="urn:schemas-microsoft-com:vml" xmlns:wp14="http://schemas.microsoft.com/office/word/2010/wordprocessingDrawing" xmlns:wp="http://schemas.openxmlformats.org/drawingml/2006/wordprocessingDrawing" xmlns:w10="urn:schemas-microsoft-com:office:word" xmlns:w="http://schemas.openxmlformats.org/wordprocessingml/2006/main" xmlns:w14="http://schemas.microsoft.com/office/word/2010/wordml" xmlns:w15="http://schemas.microsoft.com/office/word/2012/wordml" xmlns:w16cex="http://schemas.microsoft.com/office/word/2018/wordml/cex" xmlns:w16cid="http://schemas.microsoft.com/office/word/2016/wordml/cid" xmlns:w16="http://schemas.microsoft.com/office/word/2018/wordml" xmlns:w16sdtdh="http://schemas.microsoft.com/office/word/2020/wordml/sdtdatahash" xmlns:w16se="http://schemas.microsoft.com/office/word/2015/wordml/symex" xmlns:wpg="http://schemas.microsoft.com/office/word/2010/wordprocessingGroup" xmlns:wpi="http://schemas.microsoft.com/office/word/2010/wordprocessingInk" xmlns:wne="http://schemas.microsoft.com/office/word/2006/wordml" xmlns:wps="http://schemas.microsoft.com/office/word/2010/wordprocessingShape" mc:Ignorable="w14 w15 w16se w16cid w16 w16cex w16sdtdh wp14">
+  <w:footnote w:type="separator" w:id="-1">
+    <w:p>
+      <w:pPr>
+        <w:spacing w:after="0" w:line="240" w:lineRule="auto"/>
+      </w:pPr>
+      <w:r>
+        <w:separator/>
+      </w:r>
+    </w:p>
+  </w:footnote>
+  <w:footnote w:type="continuationSeparator" w:id="0">
+    <w:p>
+      <w:pPr>
+        <w:spacing w:after="0" w:line="240" w:lineRule="auto"/>
+      </w:pPr>
+      <w:r>
+        <w:continuationSeparator/>
+      </w:r>
+    </w:p>
+  </w:footnote>
+</w:footnotes>
 </file>
 
 <file path=word/styles.xml><?xml version="1.0" encoding="utf-8"?>
@@ -444,7 +536,6 @@
   <w:style w:type="character" w:default="1" w:styleId="DefaultParagraphFont">
     <w:name w:val="Default Paragraph Font"/>
     <w:uiPriority w:val="1"/>
-    <w:semiHidden/>
     <w:unhideWhenUsed/>
   </w:style>
   <w:style w:type="table" w:default="1" w:styleId="TableNormal">
@@ -479,6 +570,45 @@
       <w:spacing w:after="0" w:line="240" w:lineRule="auto"/>
       <w:ind w:left="720" w:hanging="720"/>
     </w:pPr>
+  </w:style>
+  <w:style w:type="paragraph" w:styleId="FootnoteText">
+    <w:name w:val="footnote text"/>
+    <w:basedOn w:val="Normal"/>
+    <w:link w:val="FootnoteTextChar"/>
+    <w:uiPriority w:val="99"/>
+    <w:semiHidden/>
+    <w:unhideWhenUsed/>
+    <w:rsid w:val="008C5007"/>
+    <w:pPr>
+      <w:spacing w:after="0" w:line="240" w:lineRule="auto"/>
+    </w:pPr>
+    <w:rPr>
+      <w:sz w:val="20"/>
+      <w:szCs w:val="20"/>
+    </w:rPr>
+  </w:style>
+  <w:style w:type="character" w:customStyle="1" w:styleId="FootnoteTextChar">
+    <w:name w:val="Footnote Text Char"/>
+    <w:basedOn w:val="DefaultParagraphFont"/>
+    <w:link w:val="FootnoteText"/>
+    <w:uiPriority w:val="99"/>
+    <w:semiHidden/>
+    <w:rsid w:val="008C5007"/>
+    <w:rPr>
+      <w:sz w:val="20"/>
+      <w:szCs w:val="20"/>
+    </w:rPr>
+  </w:style>
+  <w:style w:type="character" w:styleId="FootnoteReference">
+    <w:name w:val="footnote reference"/>
+    <w:basedOn w:val="DefaultParagraphFont"/>
+    <w:uiPriority w:val="99"/>
+    <w:semiHidden/>
+    <w:unhideWhenUsed/>
+    <w:rsid w:val="008C5007"/>
+    <w:rPr>
+      <w:vertAlign w:val="superscript"/>
+    </w:rPr>
   </w:style>
 </w:styles>
 </file>

</xml_diff>